<commit_message>
Finished for the most part. About to go through to add comments and such
</commit_message>
<xml_diff>
--- a/report.docx
+++ b/report.docx
@@ -4,6 +4,7 @@
   <w:body>
     <w:p>
       <w:pPr>
+        <w:spacing w:line="240" w:lineRule="auto"/>
         <w:ind w:left="0" w:firstLine="0"/>
         <w:rPr>
           <w:b/>
@@ -35,6 +36,7 @@
           <w:ilvl w:val="0"/>
           <w:numId w:val="1"/>
         </w:numPr>
+        <w:spacing w:line="240" w:lineRule="auto"/>
       </w:pPr>
       <w:r>
         <w:t>Why do you consider your password requirements to be strong. Note that user friendliness is also important, so requiring a 25-character password is not a good idea. A brief</w:t>
@@ -45,12 +47,63 @@
     </w:p>
     <w:p>
       <w:pPr>
-        <w:pStyle w:val="ListParagraph"/>
-        <w:numPr>
-          <w:ilvl w:val="1"/>
-          <w:numId w:val="1"/>
-        </w:numPr>
-      </w:pPr>
+        <w:spacing w:line="240" w:lineRule="auto"/>
+        <w:ind w:left="1080" w:firstLine="0"/>
+      </w:pPr>
+      <w:r>
+        <w:t>I decided to have a password requirement of 9 characters made up of</w:t>
+      </w:r>
+      <w:r>
+        <w:t xml:space="preserve"> at least one</w:t>
+      </w:r>
+      <w:r>
+        <w:t xml:space="preserve"> </w:t>
+      </w:r>
+      <w:r>
+        <w:t>upper- and lower-case</w:t>
+      </w:r>
+      <w:r>
+        <w:t xml:space="preserve"> letter</w:t>
+      </w:r>
+      <w:r>
+        <w:t>,</w:t>
+      </w:r>
+      <w:r>
+        <w:t xml:space="preserve"> </w:t>
+      </w:r>
+      <w:r>
+        <w:t>a</w:t>
+      </w:r>
+      <w:r>
+        <w:t xml:space="preserve"> number</w:t>
+      </w:r>
+      <w:r>
+        <w:t>,</w:t>
+      </w:r>
+      <w:r>
+        <w:t xml:space="preserve"> and </w:t>
+      </w:r>
+      <w:r>
+        <w:t>a</w:t>
+      </w:r>
+      <w:r>
+        <w:t xml:space="preserve"> symbol on the number keys</w:t>
+      </w:r>
+      <w:r>
+        <w:t>.</w:t>
+      </w:r>
+      <w:r>
+        <w:t xml:space="preserve"> From our analysis in class, there are </w:t>
+      </w:r>
+      <w:r>
+        <w:t>52731073839781512</w:t>
+      </w:r>
+      <w:r>
+        <w:t xml:space="preserve"> possibilities</w:t>
+      </w:r>
+      <w:r>
+        <w:t xml:space="preserve"> which could take over 600 days to crack by brute force.</w:t>
+      </w:r>
     </w:p>
     <w:p>
       <w:pPr>
@@ -59,6 +112,7 @@
           <w:ilvl w:val="0"/>
           <w:numId w:val="1"/>
         </w:numPr>
+        <w:spacing w:line="240" w:lineRule="auto"/>
       </w:pPr>
       <w:r>
         <w:t>How did you store your passwords? Document the file/entry structure.</w:t>
@@ -66,12 +120,21 @@
     </w:p>
     <w:p>
       <w:pPr>
-        <w:pStyle w:val="ListParagraph"/>
-        <w:numPr>
-          <w:ilvl w:val="1"/>
-          <w:numId w:val="1"/>
-        </w:numPr>
-      </w:pPr>
+        <w:spacing w:line="240" w:lineRule="auto"/>
+        <w:ind w:left="1080" w:firstLine="0"/>
+      </w:pPr>
+      <w:r>
+        <w:t xml:space="preserve">Because we assumed that the only way to access the data files is through the application, I chose to store the actual passwords instead of the encrypted </w:t>
+      </w:r>
+      <w:r>
+        <w:t>once. I did however check the encrypted password against the one the user input during the login process to authenticat</w:t>
+      </w:r>
+      <w:r>
+        <w:t>e</w:t>
+      </w:r>
+      <w:r>
+        <w:t xml:space="preserve"> the user.</w:t>
+      </w:r>
     </w:p>
     <w:p>
       <w:pPr>
@@ -80,6 +143,7 @@
           <w:ilvl w:val="0"/>
           <w:numId w:val="1"/>
         </w:numPr>
+        <w:spacing w:line="240" w:lineRule="auto"/>
       </w:pPr>
       <w:r>
         <w:t>How did you implement role-based access controls?</w:t>
@@ -87,12 +151,18 @@
     </w:p>
     <w:p>
       <w:pPr>
-        <w:pStyle w:val="ListParagraph"/>
-        <w:numPr>
-          <w:ilvl w:val="1"/>
-          <w:numId w:val="1"/>
-        </w:numPr>
-      </w:pPr>
+        <w:spacing w:line="240" w:lineRule="auto"/>
+        <w:ind w:left="1080" w:firstLine="0"/>
+      </w:pPr>
+      <w:r>
+        <w:t>Since</w:t>
+      </w:r>
+      <w:r>
+        <w:t xml:space="preserve"> we didn’t have to worry about privileges on any files, I included the user’s roles in the password file that could be edited by the admin or </w:t>
+      </w:r>
+      <w:r>
+        <w:t>human resources to change their access. I simply assigned a number to each job/role and then checked against that number for every operation the user tried to make.</w:t>
+      </w:r>
     </w:p>
     <w:p>
       <w:pPr>
@@ -101,6 +171,7 @@
           <w:ilvl w:val="0"/>
           <w:numId w:val="1"/>
         </w:numPr>
+        <w:spacing w:line="240" w:lineRule="auto"/>
       </w:pPr>
       <w:r>
         <w:t>List all events you are logging.</w:t>
@@ -108,12 +179,21 @@
     </w:p>
     <w:p>
       <w:pPr>
-        <w:pStyle w:val="ListParagraph"/>
-        <w:numPr>
-          <w:ilvl w:val="1"/>
-          <w:numId w:val="1"/>
-        </w:numPr>
-      </w:pPr>
+        <w:spacing w:line="240" w:lineRule="auto"/>
+        <w:ind w:left="1080" w:firstLine="0"/>
+      </w:pPr>
+      <w:r>
+        <w:t>I logged every time someone logged in, viewed the admin or human resource pages</w:t>
+      </w:r>
+      <w:r>
+        <w:t xml:space="preserve">, viewed their own personal info or the personal info of others, when a new user was added or removed, </w:t>
+      </w:r>
+      <w:r>
+        <w:t>when personal information was changed</w:t>
+      </w:r>
+      <w:r>
+        <w:t>, and every time a calculation was performed. For all of these actions, I also made sure to record who performed the action and who was affected by it.</w:t>
+      </w:r>
     </w:p>
     <w:sectPr>
       <w:pgSz w:w="12240" w:h="15840" w:code="1"/>
@@ -130,7 +210,7 @@
   <w:abstractNum w:abstractNumId="0" w15:restartNumberingAfterBreak="0">
     <w:nsid w:val="3AE10021"/>
     <w:multiLevelType w:val="hybridMultilevel"/>
-    <w:tmpl w:val="5D4ED344"/>
+    <w:tmpl w:val="4294770A"/>
     <w:lvl w:ilvl="0" w:tplc="0409000F">
       <w:start w:val="1"/>
       <w:numFmt w:val="decimal"/>
@@ -143,9 +223,9 @@
         <w:rFonts w:hint="default"/>
       </w:rPr>
     </w:lvl>
-    <w:lvl w:ilvl="1" w:tplc="04090019">
+    <w:lvl w:ilvl="1" w:tplc="0409000F">
       <w:start w:val="1"/>
-      <w:numFmt w:val="lowerLetter"/>
+      <w:numFmt w:val="decimal"/>
       <w:lvlText w:val="%2."/>
       <w:lvlJc w:val="left"/>
       <w:pPr>

</xml_diff>